<commit_message>
Ya esta tomando forma
</commit_message>
<xml_diff>
--- a/03 - Documento ABET/NinjaDocument.docx
+++ b/03 - Documento ABET/NinjaDocument.docx
@@ -1067,7 +1067,6 @@
           <w:szCs w:val="20"/>
           <w:lang w:val="es-ES"/>
         </w:rPr>
-        <w:lastRenderedPageBreak/>
         <w:t>Un ambiente integrado de arquitectura empresarial consiste en un extenso marco de herramientas concebidas para el diseño, construcción, difusión y análisis de artefactos de arquitectura.</w:t>
       </w:r>
     </w:p>
@@ -1595,7 +1594,6 @@
           <w:rFonts w:ascii="Avenir Book" w:hAnsi="Avenir Book"/>
           <w:b/>
         </w:rPr>
-        <w:lastRenderedPageBreak/>
         <w:t xml:space="preserve">Objetivos </w:t>
       </w:r>
     </w:p>
@@ -2316,7 +2314,6 @@
           <w:sz w:val="20"/>
           <w:szCs w:val="20"/>
         </w:rPr>
-        <w:lastRenderedPageBreak/>
         <w:t>Generar una herramienta capaz de integrarse fácilmente con los componentes del ambiente integrado de arquitectura empresarial.</w:t>
       </w:r>
     </w:p>
@@ -2432,16 +2429,7 @@
           <w:sz w:val="20"/>
           <w:szCs w:val="20"/>
         </w:rPr>
-        <w:t xml:space="preserve"> </w:t>
-      </w:r>
-      <w:r>
-        <w:rPr>
-          <w:rFonts w:ascii="Avenir Light" w:hAnsi="Avenir Light"/>
-          <w:color w:val="212121"/>
-          <w:sz w:val="20"/>
-          <w:szCs w:val="20"/>
-        </w:rPr>
-        <w:t>Web Picture</w:t>
+        <w:t xml:space="preserve"> Web Picture</w:t>
       </w:r>
     </w:p>
     <w:p>
@@ -2630,8 +2618,6 @@
         </w:rPr>
         <w:t xml:space="preserve">Marcos de referencia </w:t>
       </w:r>
-      <w:bookmarkStart w:id="0" w:name="_GoBack"/>
-      <w:bookmarkEnd w:id="0"/>
     </w:p>
     <w:p>
       <w:pPr>
@@ -2651,8 +2637,473 @@
           <w:rFonts w:ascii="Avenir Book" w:hAnsi="Avenir Book"/>
           <w:b/>
         </w:rPr>
-        <w:t xml:space="preserve">EMF </w:t>
-      </w:r>
+        <w:t>Modelos y metamodelos</w:t>
+      </w:r>
+    </w:p>
+    <w:p>
+      <w:pPr>
+        <w:pStyle w:val="Prrafodelista"/>
+        <w:ind w:left="792"/>
+        <w:jc w:val="both"/>
+        <w:rPr>
+          <w:rFonts w:ascii="Avenir Light" w:hAnsi="Avenir Light" w:cs="Avenir Light"/>
+          <w:color w:val="191919"/>
+          <w:sz w:val="20"/>
+          <w:szCs w:val="20"/>
+          <w:lang w:val="es-ES"/>
+        </w:rPr>
+      </w:pPr>
+      <w:r>
+        <w:rPr>
+          <w:rFonts w:ascii="Avenir Light" w:hAnsi="Avenir Light"/>
+          <w:sz w:val="20"/>
+          <w:szCs w:val="20"/>
+        </w:rPr>
+        <w:t xml:space="preserve">Un modelo es la representación abstracta </w:t>
+      </w:r>
+      <w:r>
+        <w:rPr>
+          <w:rFonts w:ascii="Avenir Light" w:hAnsi="Avenir Light"/>
+          <w:sz w:val="20"/>
+          <w:szCs w:val="20"/>
+        </w:rPr>
+        <w:t xml:space="preserve">y simplificada de una realidad </w:t>
+      </w:r>
+      <w:r>
+        <w:rPr>
+          <w:rFonts w:ascii="Avenir Light" w:hAnsi="Avenir Light"/>
+          <w:sz w:val="20"/>
+          <w:szCs w:val="20"/>
+        </w:rPr>
+        <w:t>o un sistema (</w:t>
+      </w:r>
+      <w:proofErr w:type="spellStart"/>
+      <w:r>
+        <w:rPr>
+          <w:rFonts w:ascii="Avenir Light" w:hAnsi="Avenir Light"/>
+          <w:sz w:val="20"/>
+          <w:szCs w:val="20"/>
+        </w:rPr>
+        <w:t>SuS</w:t>
+      </w:r>
+      <w:proofErr w:type="spellEnd"/>
+      <w:r>
+        <w:rPr>
+          <w:rFonts w:ascii="Avenir Light" w:hAnsi="Avenir Light"/>
+          <w:sz w:val="20"/>
+          <w:szCs w:val="20"/>
+        </w:rPr>
+        <w:t xml:space="preserve">) </w:t>
+      </w:r>
+      <w:r>
+        <w:rPr>
+          <w:rFonts w:ascii="Avenir Light" w:hAnsi="Avenir Light"/>
+          <w:sz w:val="20"/>
+          <w:szCs w:val="20"/>
+        </w:rPr>
+        <w:t xml:space="preserve">[8]. Por su parte un metamodelo es la representación abstracta de un modelo en si. </w:t>
+      </w:r>
+      <w:r>
+        <w:rPr>
+          <w:rFonts w:ascii="Avenir Light" w:hAnsi="Avenir Light" w:cs="Avenir Light"/>
+          <w:color w:val="191919"/>
+          <w:sz w:val="20"/>
+          <w:szCs w:val="20"/>
+          <w:lang w:val="es-ES"/>
+        </w:rPr>
+        <w:t xml:space="preserve">De acuerdo con la especificación de OMG y MOF </w:t>
+      </w:r>
+      <w:r>
+        <w:rPr>
+          <w:rFonts w:ascii="Avenir Light" w:hAnsi="Avenir Light" w:cs="Avenir Light"/>
+          <w:i/>
+          <w:color w:val="191919"/>
+          <w:sz w:val="20"/>
+          <w:szCs w:val="20"/>
+          <w:lang w:val="es-ES"/>
+        </w:rPr>
+        <w:t xml:space="preserve">un metamodelo es un modelo que define </w:t>
+      </w:r>
+      <w:r>
+        <w:rPr>
+          <w:rFonts w:ascii="Avenir Light" w:hAnsi="Avenir Light" w:cs="Avenir Light"/>
+          <w:i/>
+          <w:color w:val="191919"/>
+          <w:sz w:val="20"/>
+          <w:szCs w:val="20"/>
+          <w:lang w:val="es-ES"/>
+        </w:rPr>
+        <w:t>el lenguaje para expresar un cierto modelo</w:t>
+      </w:r>
+      <w:r>
+        <w:rPr>
+          <w:rFonts w:ascii="Avenir Light" w:hAnsi="Avenir Light" w:cs="Avenir Light"/>
+          <w:i/>
+          <w:color w:val="191919"/>
+          <w:sz w:val="20"/>
+          <w:szCs w:val="20"/>
+          <w:lang w:val="es-ES"/>
+        </w:rPr>
+        <w:t xml:space="preserve"> </w:t>
+      </w:r>
+      <w:r>
+        <w:rPr>
+          <w:rFonts w:ascii="Avenir Light" w:hAnsi="Avenir Light" w:cs="Avenir Light"/>
+          <w:color w:val="191919"/>
+          <w:sz w:val="20"/>
+          <w:szCs w:val="20"/>
+          <w:lang w:val="es-ES"/>
+        </w:rPr>
+        <w:t>[9]</w:t>
+      </w:r>
+      <w:r>
+        <w:rPr>
+          <w:rFonts w:ascii="Avenir Light" w:hAnsi="Avenir Light" w:cs="Avenir Light"/>
+          <w:i/>
+          <w:color w:val="191919"/>
+          <w:sz w:val="20"/>
+          <w:szCs w:val="20"/>
+          <w:lang w:val="es-ES"/>
+        </w:rPr>
+        <w:t>.</w:t>
+      </w:r>
+      <w:r>
+        <w:rPr>
+          <w:rFonts w:ascii="Avenir Light" w:hAnsi="Avenir Light" w:cs="Avenir Light"/>
+          <w:color w:val="191919"/>
+          <w:sz w:val="20"/>
+          <w:szCs w:val="20"/>
+          <w:lang w:val="es-ES"/>
+        </w:rPr>
+        <w:t xml:space="preserve"> </w:t>
+      </w:r>
+      <w:r>
+        <w:rPr>
+          <w:rFonts w:ascii="Avenir Light" w:hAnsi="Avenir Light"/>
+          <w:sz w:val="20"/>
+          <w:szCs w:val="20"/>
+        </w:rPr>
+        <w:t xml:space="preserve">Un metamodelo define </w:t>
+      </w:r>
+      <w:r>
+        <w:rPr>
+          <w:rFonts w:ascii="Avenir Light" w:hAnsi="Avenir Light" w:cs="Avenir Light"/>
+          <w:color w:val="191919"/>
+          <w:sz w:val="20"/>
+          <w:szCs w:val="20"/>
+          <w:lang w:val="es-ES"/>
+        </w:rPr>
+        <w:t xml:space="preserve">las propiedades estructurales, reglas, objetos y relaciones para la construcción de un modelo. </w:t>
+      </w:r>
+    </w:p>
+    <w:p>
+      <w:pPr>
+        <w:pStyle w:val="Prrafodelista"/>
+        <w:ind w:left="792"/>
+        <w:jc w:val="both"/>
+        <w:rPr>
+          <w:rFonts w:ascii="Avenir Light" w:hAnsi="Avenir Light" w:cs="Avenir Light"/>
+          <w:color w:val="191919"/>
+          <w:sz w:val="20"/>
+          <w:szCs w:val="20"/>
+          <w:lang w:val="es-ES"/>
+        </w:rPr>
+      </w:pPr>
+    </w:p>
+    <w:p>
+      <w:pPr>
+        <w:pStyle w:val="Prrafodelista"/>
+        <w:keepNext/>
+        <w:ind w:left="792"/>
+        <w:jc w:val="center"/>
+        <w:rPr>
+          <w:rFonts w:ascii="Avenir Oblique" w:hAnsi="Avenir Oblique"/>
+        </w:rPr>
+      </w:pPr>
+      <w:r>
+        <w:rPr>
+          <w:rFonts w:ascii="Avenir Oblique" w:hAnsi="Avenir Oblique" w:cs="Avenir Light"/>
+          <w:noProof/>
+          <w:sz w:val="20"/>
+          <w:szCs w:val="20"/>
+          <w:lang w:val="es-ES"/>
+        </w:rPr>
+        <w:drawing>
+          <wp:inline distT="0" distB="0" distL="0" distR="0" wp14:anchorId="1485E052" wp14:editId="76D732E0">
+            <wp:extent cx="4182435" cy="768589"/>
+            <wp:effectExtent l="0" t="0" r="8890" b="0"/>
+            <wp:docPr id="1" name="Imagen 1" descr="OS X Mavericks:Users:hellspawn:Downloads:tesis_diag.png"/>
+            <wp:cNvGraphicFramePr>
+              <a:graphicFrameLocks xmlns:a="http://schemas.openxmlformats.org/drawingml/2006/main" noChangeAspect="1"/>
+            </wp:cNvGraphicFramePr>
+            <a:graphic xmlns:a="http://schemas.openxmlformats.org/drawingml/2006/main">
+              <a:graphicData uri="http://schemas.openxmlformats.org/drawingml/2006/picture">
+                <pic:pic xmlns:pic="http://schemas.openxmlformats.org/drawingml/2006/picture">
+                  <pic:nvPicPr>
+                    <pic:cNvPr id="0" name="Picture 1" descr="OS X Mavericks:Users:hellspawn:Downloads:tesis_diag.png"/>
+                    <pic:cNvPicPr>
+                      <a:picLocks noChangeAspect="1" noChangeArrowheads="1"/>
+                    </pic:cNvPicPr>
+                  </pic:nvPicPr>
+                  <pic:blipFill>
+                    <a:blip r:embed="rId9">
+                      <a:extLst>
+                        <a:ext uri="{28A0092B-C50C-407E-A947-70E740481C1C}">
+                          <a14:useLocalDpi xmlns:a14="http://schemas.microsoft.com/office/drawing/2010/main" val="0"/>
+                        </a:ext>
+                      </a:extLst>
+                    </a:blip>
+                    <a:srcRect/>
+                    <a:stretch>
+                      <a:fillRect/>
+                    </a:stretch>
+                  </pic:blipFill>
+                  <pic:spPr bwMode="auto">
+                    <a:xfrm>
+                      <a:off x="0" y="0"/>
+                      <a:ext cx="4182435" cy="768589"/>
+                    </a:xfrm>
+                    <a:prstGeom prst="rect">
+                      <a:avLst/>
+                    </a:prstGeom>
+                    <a:noFill/>
+                    <a:ln>
+                      <a:noFill/>
+                    </a:ln>
+                  </pic:spPr>
+                </pic:pic>
+              </a:graphicData>
+            </a:graphic>
+          </wp:inline>
+        </w:drawing>
+      </w:r>
+    </w:p>
+    <w:p>
+      <w:pPr>
+        <w:pStyle w:val="Epgrafe"/>
+        <w:jc w:val="center"/>
+        <w:rPr>
+          <w:rFonts w:ascii="Avenir Oblique" w:hAnsi="Avenir Oblique" w:cs="Avenir Light"/>
+          <w:b w:val="0"/>
+          <w:color w:val="auto"/>
+          <w:sz w:val="20"/>
+          <w:szCs w:val="20"/>
+          <w:lang w:val="es-ES"/>
+        </w:rPr>
+      </w:pPr>
+      <w:r>
+        <w:rPr>
+          <w:rFonts w:ascii="Avenir Oblique" w:hAnsi="Avenir Oblique"/>
+          <w:b w:val="0"/>
+          <w:color w:val="auto"/>
+        </w:rPr>
+        <w:t xml:space="preserve">Figura </w:t>
+      </w:r>
+      <w:r>
+        <w:rPr>
+          <w:rFonts w:ascii="Avenir Oblique" w:hAnsi="Avenir Oblique"/>
+          <w:b w:val="0"/>
+          <w:color w:val="auto"/>
+        </w:rPr>
+        <w:fldChar w:fldCharType="begin"/>
+      </w:r>
+      <w:r>
+        <w:rPr>
+          <w:rFonts w:ascii="Avenir Oblique" w:hAnsi="Avenir Oblique"/>
+          <w:b w:val="0"/>
+          <w:color w:val="auto"/>
+        </w:rPr>
+        <w:instrText xml:space="preserve"> SEQ Figura \* ARABIC </w:instrText>
+      </w:r>
+      <w:r>
+        <w:rPr>
+          <w:rFonts w:ascii="Avenir Oblique" w:hAnsi="Avenir Oblique"/>
+          <w:b w:val="0"/>
+          <w:color w:val="auto"/>
+        </w:rPr>
+        <w:fldChar w:fldCharType="separate"/>
+      </w:r>
+      <w:r>
+        <w:rPr>
+          <w:rFonts w:ascii="Avenir Oblique" w:hAnsi="Avenir Oblique"/>
+          <w:b w:val="0"/>
+          <w:noProof/>
+          <w:color w:val="auto"/>
+        </w:rPr>
+        <w:t>1</w:t>
+      </w:r>
+      <w:r>
+        <w:rPr>
+          <w:rFonts w:ascii="Avenir Oblique" w:hAnsi="Avenir Oblique"/>
+          <w:b w:val="0"/>
+          <w:color w:val="auto"/>
+        </w:rPr>
+        <w:fldChar w:fldCharType="end"/>
+      </w:r>
+      <w:r>
+        <w:rPr>
+          <w:rFonts w:ascii="Avenir Oblique" w:hAnsi="Avenir Oblique"/>
+          <w:b w:val="0"/>
+          <w:color w:val="auto"/>
+        </w:rPr>
+        <w:t>: Estructura básica de los modelos y metamodelos</w:t>
+      </w:r>
+    </w:p>
+    <w:p>
+      <w:pPr>
+        <w:pStyle w:val="Prrafodelista"/>
+        <w:ind w:left="792"/>
+        <w:jc w:val="both"/>
+        <w:rPr>
+          <w:rFonts w:ascii="Avenir Light" w:hAnsi="Avenir Light" w:cs="Avenir Light"/>
+          <w:color w:val="191919"/>
+          <w:sz w:val="20"/>
+          <w:szCs w:val="20"/>
+          <w:lang w:val="es-ES"/>
+        </w:rPr>
+      </w:pPr>
+      <w:r>
+        <w:rPr>
+          <w:rFonts w:ascii="Avenir Light" w:hAnsi="Avenir Light" w:cs="Avenir Light"/>
+          <w:color w:val="191919"/>
+          <w:sz w:val="20"/>
+          <w:szCs w:val="20"/>
+          <w:lang w:val="es-ES"/>
+        </w:rPr>
+        <w:t xml:space="preserve">En la Figura 1 se muestra como los modelos en general se relacionan con los metamodelos,  modelo se relaciona con </w:t>
+      </w:r>
+    </w:p>
+    <w:p>
+      <w:pPr>
+        <w:pStyle w:val="Prrafodelista"/>
+        <w:ind w:left="792"/>
+        <w:jc w:val="both"/>
+        <w:rPr>
+          <w:rFonts w:ascii="Avenir Light" w:hAnsi="Avenir Light" w:cs="Avenir Light"/>
+          <w:color w:val="191919"/>
+          <w:sz w:val="20"/>
+          <w:szCs w:val="20"/>
+          <w:lang w:val="es-ES"/>
+        </w:rPr>
+      </w:pPr>
+    </w:p>
+    <w:p>
+      <w:pPr>
+        <w:pStyle w:val="Prrafodelista"/>
+        <w:ind w:left="792"/>
+        <w:jc w:val="both"/>
+        <w:rPr>
+          <w:rFonts w:ascii="Avenir Light" w:hAnsi="Avenir Light" w:cs="Avenir Light"/>
+          <w:color w:val="191919"/>
+          <w:sz w:val="20"/>
+          <w:szCs w:val="20"/>
+          <w:lang w:val="es-ES"/>
+        </w:rPr>
+      </w:pPr>
+    </w:p>
+    <w:p>
+      <w:pPr>
+        <w:pStyle w:val="Prrafodelista"/>
+        <w:ind w:left="792"/>
+        <w:jc w:val="both"/>
+        <w:rPr>
+          <w:rFonts w:ascii="Avenir Light" w:hAnsi="Avenir Light" w:cs="Avenir Light"/>
+          <w:color w:val="191919"/>
+          <w:sz w:val="20"/>
+          <w:szCs w:val="20"/>
+          <w:lang w:val="es-ES"/>
+        </w:rPr>
+      </w:pPr>
+      <w:r>
+        <w:rPr>
+          <w:rFonts w:ascii="Avenir Light" w:hAnsi="Avenir Light" w:cs="Avenir Light"/>
+          <w:color w:val="191919"/>
+          <w:sz w:val="20"/>
+          <w:szCs w:val="20"/>
+          <w:lang w:val="es-ES"/>
+        </w:rPr>
+        <w:t>Los modelos son conformes lingüística y ontológicamente conformes a la especificación d</w:t>
+      </w:r>
+      <w:r>
+        <w:rPr>
+          <w:rFonts w:ascii="Avenir Light" w:hAnsi="Avenir Light" w:cs="Avenir Light"/>
+          <w:color w:val="191919"/>
+          <w:sz w:val="20"/>
+          <w:szCs w:val="20"/>
+          <w:lang w:val="es-ES"/>
+        </w:rPr>
+        <w:t>e un metamodelo [9].</w:t>
+      </w:r>
+    </w:p>
+    <w:p>
+      <w:pPr>
+        <w:pStyle w:val="Prrafodelista"/>
+        <w:ind w:left="792"/>
+        <w:jc w:val="both"/>
+        <w:rPr>
+          <w:rFonts w:ascii="Avenir Light" w:hAnsi="Avenir Light" w:cs="Avenir Light"/>
+          <w:color w:val="191919"/>
+          <w:sz w:val="20"/>
+          <w:szCs w:val="20"/>
+          <w:lang w:val="es-ES"/>
+        </w:rPr>
+      </w:pPr>
+    </w:p>
+    <w:p>
+      <w:pPr>
+        <w:pStyle w:val="Prrafodelista"/>
+        <w:ind w:left="792"/>
+        <w:jc w:val="both"/>
+        <w:rPr>
+          <w:rFonts w:ascii="Avenir Light" w:hAnsi="Avenir Light" w:cs="Avenir Light"/>
+          <w:color w:val="191919"/>
+          <w:sz w:val="20"/>
+          <w:szCs w:val="20"/>
+          <w:lang w:val="es-ES"/>
+        </w:rPr>
+      </w:pPr>
+    </w:p>
+    <w:p>
+      <w:pPr>
+        <w:pStyle w:val="Prrafodelista"/>
+        <w:ind w:left="792"/>
+        <w:jc w:val="both"/>
+        <w:rPr>
+          <w:rFonts w:ascii="Avenir Light" w:hAnsi="Avenir Light" w:cs="Avenir Light"/>
+          <w:color w:val="191919"/>
+          <w:sz w:val="20"/>
+          <w:szCs w:val="20"/>
+          <w:lang w:val="es-ES"/>
+        </w:rPr>
+      </w:pPr>
+    </w:p>
+    <w:p>
+      <w:pPr>
+        <w:pStyle w:val="Prrafodelista"/>
+        <w:ind w:left="792"/>
+        <w:jc w:val="both"/>
+        <w:rPr>
+          <w:rFonts w:ascii="Avenir Light" w:hAnsi="Avenir Light" w:cs="Avenir Light"/>
+          <w:color w:val="191919"/>
+          <w:sz w:val="20"/>
+          <w:szCs w:val="20"/>
+          <w:lang w:val="es-ES"/>
+        </w:rPr>
+      </w:pPr>
+    </w:p>
+    <w:p>
+      <w:pPr>
+        <w:pStyle w:val="Prrafodelista"/>
+        <w:ind w:left="792"/>
+        <w:jc w:val="both"/>
+        <w:rPr>
+          <w:rFonts w:ascii="Avenir Light" w:hAnsi="Avenir Light" w:cs="Avenir Light"/>
+          <w:color w:val="191919"/>
+          <w:sz w:val="20"/>
+          <w:szCs w:val="20"/>
+          <w:lang w:val="es-ES"/>
+        </w:rPr>
+      </w:pPr>
     </w:p>
     <w:p>
       <w:pPr>
@@ -2672,7 +3123,7 @@
           <w:rFonts w:ascii="Avenir Book" w:hAnsi="Avenir Book"/>
           <w:b/>
         </w:rPr>
-        <w:t>Picture</w:t>
+        <w:t>Modelos en general</w:t>
       </w:r>
     </w:p>
     <w:p>
@@ -2688,13 +3139,76 @@
           <w:b/>
         </w:rPr>
       </w:pPr>
-      <w:r>
-        <w:rPr>
-          <w:rFonts w:ascii="Avenir Book" w:hAnsi="Avenir Book"/>
-          <w:b/>
-        </w:rPr>
-        <w:t xml:space="preserve">HTML 5 </w:t>
-      </w:r>
+      <w:proofErr w:type="spellStart"/>
+      <w:r>
+        <w:rPr>
+          <w:rFonts w:ascii="Avenir Book" w:hAnsi="Avenir Book"/>
+          <w:b/>
+        </w:rPr>
+        <w:t>Model</w:t>
+      </w:r>
+      <w:proofErr w:type="spellEnd"/>
+      <w:r>
+        <w:rPr>
+          <w:rFonts w:ascii="Avenir Book" w:hAnsi="Avenir Book"/>
+          <w:b/>
+        </w:rPr>
+        <w:t xml:space="preserve"> </w:t>
+      </w:r>
+      <w:proofErr w:type="spellStart"/>
+      <w:r>
+        <w:rPr>
+          <w:rFonts w:ascii="Avenir Book" w:hAnsi="Avenir Book"/>
+          <w:b/>
+        </w:rPr>
+        <w:t>driven</w:t>
+      </w:r>
+      <w:proofErr w:type="spellEnd"/>
+      <w:r>
+        <w:rPr>
+          <w:rFonts w:ascii="Avenir Book" w:hAnsi="Avenir Book"/>
+          <w:b/>
+        </w:rPr>
+        <w:t xml:space="preserve"> </w:t>
+      </w:r>
+      <w:proofErr w:type="spellStart"/>
+      <w:r>
+        <w:rPr>
+          <w:rFonts w:ascii="Avenir Book" w:hAnsi="Avenir Book"/>
+          <w:b/>
+        </w:rPr>
+        <w:t>engineering</w:t>
+      </w:r>
+      <w:proofErr w:type="spellEnd"/>
+      <w:r>
+        <w:rPr>
+          <w:rFonts w:ascii="Avenir Book" w:hAnsi="Avenir Book"/>
+          <w:b/>
+        </w:rPr>
+        <w:t xml:space="preserve"> (MDE)</w:t>
+      </w:r>
+    </w:p>
+    <w:p>
+      <w:pPr>
+        <w:pStyle w:val="Prrafodelista"/>
+        <w:ind w:left="792"/>
+        <w:jc w:val="both"/>
+        <w:rPr>
+          <w:rFonts w:ascii="Avenir Light" w:hAnsi="Avenir Light"/>
+          <w:sz w:val="20"/>
+          <w:szCs w:val="20"/>
+        </w:rPr>
+      </w:pPr>
+      <w:r>
+        <w:rPr>
+          <w:rFonts w:ascii="Avenir Light" w:hAnsi="Avenir Light"/>
+          <w:sz w:val="20"/>
+          <w:szCs w:val="20"/>
+        </w:rPr>
+        <w:t xml:space="preserve">MDE consiste en una aproximación al desarrollo de software en la cual se sugiere primero  desarrollar un modelo del sistema para luego transformar dicho modelo en ejecutables. </w:t>
+      </w:r>
+      <w:bookmarkStart w:id="0" w:name="_GoBack"/>
+      <w:bookmarkEnd w:id="0"/>
     </w:p>
     <w:p>
       <w:pPr>
@@ -2714,6 +3228,69 @@
           <w:rFonts w:ascii="Avenir Book" w:hAnsi="Avenir Book"/>
           <w:b/>
         </w:rPr>
+        <w:t xml:space="preserve">EMF </w:t>
+      </w:r>
+    </w:p>
+    <w:p>
+      <w:pPr>
+        <w:pStyle w:val="Prrafodelista"/>
+        <w:numPr>
+          <w:ilvl w:val="1"/>
+          <w:numId w:val="1"/>
+        </w:numPr>
+        <w:jc w:val="both"/>
+        <w:rPr>
+          <w:rFonts w:ascii="Avenir Book" w:hAnsi="Avenir Book"/>
+          <w:b/>
+        </w:rPr>
+      </w:pPr>
+      <w:r>
+        <w:rPr>
+          <w:rFonts w:ascii="Avenir Book" w:hAnsi="Avenir Book"/>
+          <w:b/>
+        </w:rPr>
+        <w:t>Picture</w:t>
+      </w:r>
+    </w:p>
+    <w:p>
+      <w:pPr>
+        <w:pStyle w:val="Prrafodelista"/>
+        <w:numPr>
+          <w:ilvl w:val="1"/>
+          <w:numId w:val="1"/>
+        </w:numPr>
+        <w:jc w:val="both"/>
+        <w:rPr>
+          <w:rFonts w:ascii="Avenir Book" w:hAnsi="Avenir Book"/>
+          <w:b/>
+        </w:rPr>
+      </w:pPr>
+      <w:r>
+        <w:rPr>
+          <w:rFonts w:ascii="Avenir Book" w:hAnsi="Avenir Book"/>
+          <w:b/>
+        </w:rPr>
+        <w:t xml:space="preserve">HTML 5 </w:t>
+      </w:r>
+    </w:p>
+    <w:p>
+      <w:pPr>
+        <w:pStyle w:val="Prrafodelista"/>
+        <w:numPr>
+          <w:ilvl w:val="1"/>
+          <w:numId w:val="1"/>
+        </w:numPr>
+        <w:jc w:val="both"/>
+        <w:rPr>
+          <w:rFonts w:ascii="Avenir Book" w:hAnsi="Avenir Book"/>
+          <w:b/>
+        </w:rPr>
+      </w:pPr>
+      <w:r>
+        <w:rPr>
+          <w:rFonts w:ascii="Avenir Book" w:hAnsi="Avenir Book"/>
+          <w:b/>
+        </w:rPr>
         <w:t xml:space="preserve">SVG </w:t>
       </w:r>
     </w:p>
@@ -3079,7 +3656,6 @@
           <w:rFonts w:ascii="Avenir Book" w:hAnsi="Avenir Book"/>
           <w:b/>
         </w:rPr>
-        <w:lastRenderedPageBreak/>
         <w:t>Conclusiones</w:t>
       </w:r>
     </w:p>
@@ -3120,6 +3696,7 @@
         <w:autoSpaceDN w:val="0"/>
         <w:adjustRightInd w:val="0"/>
         <w:spacing w:after="293"/>
+        <w:jc w:val="both"/>
         <w:rPr>
           <w:rFonts w:ascii="Avenir Light" w:hAnsi="Avenir Light" w:cs="Avenir Light"/>
           <w:color w:val="1A1A1A"/>
@@ -3355,6 +3932,7 @@
         <w:autoSpaceDN w:val="0"/>
         <w:adjustRightInd w:val="0"/>
         <w:spacing w:after="293"/>
+        <w:jc w:val="both"/>
         <w:rPr>
           <w:rFonts w:ascii="Avenir Light" w:hAnsi="Avenir Light" w:cs="Avenir Light"/>
           <w:color w:val="1A1A1A"/>
@@ -3512,6 +4090,7 @@
         <w:autoSpaceDN w:val="0"/>
         <w:adjustRightInd w:val="0"/>
         <w:spacing w:after="293"/>
+        <w:jc w:val="both"/>
         <w:rPr>
           <w:rFonts w:ascii="Avenir Light" w:hAnsi="Avenir Light" w:cs="Avenir Light"/>
           <w:color w:val="1A1A1A"/>
@@ -3921,6 +4500,7 @@
         <w:autoSpaceDN w:val="0"/>
         <w:adjustRightInd w:val="0"/>
         <w:spacing w:after="293"/>
+        <w:jc w:val="both"/>
         <w:rPr>
           <w:rFonts w:ascii="Avenir Light" w:hAnsi="Avenir Light" w:cs="Avenir Light"/>
           <w:color w:val="1A1A1A"/>
@@ -4000,6 +4580,7 @@
         <w:autoSpaceDN w:val="0"/>
         <w:adjustRightInd w:val="0"/>
         <w:spacing w:after="293"/>
+        <w:jc w:val="both"/>
         <w:rPr>
           <w:rFonts w:ascii="Avenir Light" w:hAnsi="Avenir Light" w:cs="Avenir Light"/>
           <w:color w:val="1A1A1A"/>
@@ -4157,6 +4738,7 @@
         <w:autoSpaceDN w:val="0"/>
         <w:adjustRightInd w:val="0"/>
         <w:spacing w:after="293"/>
+        <w:jc w:val="both"/>
         <w:rPr>
           <w:rFonts w:ascii="Avenir Light" w:hAnsi="Avenir Light" w:cs="Avenir Light"/>
           <w:color w:val="1A1A1A"/>
@@ -4270,6 +4852,7 @@
         <w:autoSpaceDN w:val="0"/>
         <w:adjustRightInd w:val="0"/>
         <w:spacing w:after="293"/>
+        <w:jc w:val="both"/>
         <w:rPr>
           <w:rFonts w:ascii="Avenir Light" w:hAnsi="Avenir Light" w:cs="Avenir Light"/>
           <w:color w:val="1A1A1A"/>
@@ -4504,14 +5087,619 @@
         <w:autoSpaceDN w:val="0"/>
         <w:adjustRightInd w:val="0"/>
         <w:spacing w:after="293"/>
-        <w:rPr>
-          <w:rFonts w:ascii="Avenir Light" w:hAnsi="Avenir Light" w:cs="Avenir Light"/>
-          <w:color w:val="1A1A1A"/>
-          <w:sz w:val="20"/>
-          <w:szCs w:val="20"/>
-          <w:lang w:val="es-ES"/>
-        </w:rPr>
-      </w:pPr>
+        <w:jc w:val="both"/>
+        <w:rPr>
+          <w:rFonts w:ascii="Avenir Light" w:hAnsi="Avenir Light" w:cs="Avenir Light"/>
+          <w:color w:val="1A1A1A"/>
+          <w:sz w:val="20"/>
+          <w:szCs w:val="20"/>
+          <w:lang w:val="es-ES"/>
+        </w:rPr>
+      </w:pPr>
+      <w:proofErr w:type="spellStart"/>
+      <w:r>
+        <w:rPr>
+          <w:rFonts w:ascii="Avenir Light" w:hAnsi="Avenir Light" w:cs="Avenir Light"/>
+          <w:color w:val="1A1A1A"/>
+          <w:sz w:val="20"/>
+          <w:szCs w:val="20"/>
+          <w:lang w:val="es-ES"/>
+        </w:rPr>
+        <w:t>Genova</w:t>
+      </w:r>
+      <w:proofErr w:type="spellEnd"/>
+      <w:r>
+        <w:rPr>
+          <w:rFonts w:ascii="Avenir Light" w:hAnsi="Avenir Light" w:cs="Avenir Light"/>
+          <w:color w:val="1A1A1A"/>
+          <w:sz w:val="20"/>
+          <w:szCs w:val="20"/>
+          <w:lang w:val="es-ES"/>
+        </w:rPr>
+        <w:t xml:space="preserve"> G. </w:t>
+      </w:r>
+      <w:proofErr w:type="spellStart"/>
+      <w:r>
+        <w:rPr>
+          <w:rFonts w:ascii="Avenir Light" w:hAnsi="Avenir Light" w:cs="Avenir Light"/>
+          <w:color w:val="1A1A1A"/>
+          <w:sz w:val="20"/>
+          <w:szCs w:val="20"/>
+          <w:lang w:val="es-ES"/>
+        </w:rPr>
+        <w:t>What</w:t>
+      </w:r>
+      <w:proofErr w:type="spellEnd"/>
+      <w:r>
+        <w:rPr>
+          <w:rFonts w:ascii="Avenir Light" w:hAnsi="Avenir Light" w:cs="Avenir Light"/>
+          <w:color w:val="1A1A1A"/>
+          <w:sz w:val="20"/>
+          <w:szCs w:val="20"/>
+          <w:lang w:val="es-ES"/>
+        </w:rPr>
+        <w:t xml:space="preserve"> </w:t>
+      </w:r>
+      <w:proofErr w:type="spellStart"/>
+      <w:r>
+        <w:rPr>
+          <w:rFonts w:ascii="Avenir Light" w:hAnsi="Avenir Light" w:cs="Avenir Light"/>
+          <w:color w:val="1A1A1A"/>
+          <w:sz w:val="20"/>
+          <w:szCs w:val="20"/>
+          <w:lang w:val="es-ES"/>
+        </w:rPr>
+        <w:t>is</w:t>
+      </w:r>
+      <w:proofErr w:type="spellEnd"/>
+      <w:r>
+        <w:rPr>
+          <w:rFonts w:ascii="Avenir Light" w:hAnsi="Avenir Light" w:cs="Avenir Light"/>
+          <w:color w:val="1A1A1A"/>
+          <w:sz w:val="20"/>
+          <w:szCs w:val="20"/>
+          <w:lang w:val="es-ES"/>
+        </w:rPr>
+        <w:t xml:space="preserve"> a </w:t>
+      </w:r>
+      <w:proofErr w:type="spellStart"/>
+      <w:r>
+        <w:rPr>
+          <w:rFonts w:ascii="Avenir Light" w:hAnsi="Avenir Light" w:cs="Avenir Light"/>
+          <w:color w:val="1A1A1A"/>
+          <w:sz w:val="20"/>
+          <w:szCs w:val="20"/>
+          <w:lang w:val="es-ES"/>
+        </w:rPr>
+        <w:t>metamodel</w:t>
+      </w:r>
+      <w:proofErr w:type="spellEnd"/>
+      <w:r>
+        <w:rPr>
+          <w:rFonts w:ascii="Avenir Light" w:hAnsi="Avenir Light" w:cs="Avenir Light"/>
+          <w:color w:val="1A1A1A"/>
+          <w:sz w:val="20"/>
+          <w:szCs w:val="20"/>
+          <w:lang w:val="es-ES"/>
+        </w:rPr>
+        <w:t xml:space="preserve">: </w:t>
+      </w:r>
+      <w:proofErr w:type="spellStart"/>
+      <w:r>
+        <w:rPr>
+          <w:rFonts w:ascii="Avenir Light" w:hAnsi="Avenir Light" w:cs="Avenir Light"/>
+          <w:color w:val="1A1A1A"/>
+          <w:sz w:val="20"/>
+          <w:szCs w:val="20"/>
+          <w:lang w:val="es-ES"/>
+        </w:rPr>
+        <w:t>the</w:t>
+      </w:r>
+      <w:proofErr w:type="spellEnd"/>
+      <w:r>
+        <w:rPr>
+          <w:rFonts w:ascii="Avenir Light" w:hAnsi="Avenir Light" w:cs="Avenir Light"/>
+          <w:color w:val="1A1A1A"/>
+          <w:sz w:val="20"/>
+          <w:szCs w:val="20"/>
+          <w:lang w:val="es-ES"/>
+        </w:rPr>
+        <w:t xml:space="preserve"> </w:t>
+      </w:r>
+      <w:proofErr w:type="spellStart"/>
+      <w:r>
+        <w:rPr>
+          <w:rFonts w:ascii="Avenir Light" w:hAnsi="Avenir Light" w:cs="Avenir Light"/>
+          <w:color w:val="1A1A1A"/>
+          <w:sz w:val="20"/>
+          <w:szCs w:val="20"/>
+          <w:lang w:val="es-ES"/>
+        </w:rPr>
+        <w:t>OMG’s</w:t>
+      </w:r>
+      <w:proofErr w:type="spellEnd"/>
+      <w:r>
+        <w:rPr>
+          <w:rFonts w:ascii="Avenir Light" w:hAnsi="Avenir Light" w:cs="Avenir Light"/>
+          <w:color w:val="1A1A1A"/>
+          <w:sz w:val="20"/>
+          <w:szCs w:val="20"/>
+          <w:lang w:val="es-ES"/>
+        </w:rPr>
+        <w:t xml:space="preserve"> </w:t>
+      </w:r>
+      <w:proofErr w:type="spellStart"/>
+      <w:r>
+        <w:rPr>
+          <w:rFonts w:ascii="Avenir Light" w:hAnsi="Avenir Light" w:cs="Avenir Light"/>
+          <w:color w:val="1A1A1A"/>
+          <w:sz w:val="20"/>
+          <w:szCs w:val="20"/>
+          <w:lang w:val="es-ES"/>
+        </w:rPr>
+        <w:t>metamodeling</w:t>
+      </w:r>
+      <w:proofErr w:type="spellEnd"/>
+      <w:r>
+        <w:rPr>
+          <w:rFonts w:ascii="Avenir Light" w:hAnsi="Avenir Light" w:cs="Avenir Light"/>
+          <w:color w:val="1A1A1A"/>
+          <w:sz w:val="20"/>
+          <w:szCs w:val="20"/>
+          <w:lang w:val="es-ES"/>
+        </w:rPr>
+        <w:t xml:space="preserve"> </w:t>
+      </w:r>
+      <w:proofErr w:type="spellStart"/>
+      <w:r>
+        <w:rPr>
+          <w:rFonts w:ascii="Avenir Light" w:hAnsi="Avenir Light" w:cs="Avenir Light"/>
+          <w:color w:val="1A1A1A"/>
+          <w:sz w:val="20"/>
+          <w:szCs w:val="20"/>
+          <w:lang w:val="es-ES"/>
+        </w:rPr>
+        <w:t>infrastructure</w:t>
+      </w:r>
+      <w:proofErr w:type="spellEnd"/>
+      <w:r>
+        <w:rPr>
+          <w:rFonts w:ascii="Avenir Light" w:hAnsi="Avenir Light" w:cs="Avenir Light"/>
+          <w:color w:val="1A1A1A"/>
+          <w:sz w:val="20"/>
+          <w:szCs w:val="20"/>
+          <w:lang w:val="es-ES"/>
+        </w:rPr>
+        <w:t xml:space="preserve">. In: </w:t>
+      </w:r>
+      <w:proofErr w:type="spellStart"/>
+      <w:r>
+        <w:rPr>
+          <w:rFonts w:ascii="Avenir Light" w:hAnsi="Avenir Light" w:cs="Avenir Light"/>
+          <w:color w:val="1A1A1A"/>
+          <w:sz w:val="20"/>
+          <w:szCs w:val="20"/>
+          <w:lang w:val="es-ES"/>
+        </w:rPr>
+        <w:t>Modeling</w:t>
+      </w:r>
+      <w:proofErr w:type="spellEnd"/>
+      <w:r>
+        <w:rPr>
+          <w:rFonts w:ascii="Avenir Light" w:hAnsi="Avenir Light" w:cs="Avenir Light"/>
+          <w:color w:val="1A1A1A"/>
+          <w:sz w:val="20"/>
+          <w:szCs w:val="20"/>
+          <w:lang w:val="es-ES"/>
+        </w:rPr>
+        <w:t xml:space="preserve"> and </w:t>
+      </w:r>
+      <w:proofErr w:type="spellStart"/>
+      <w:r>
+        <w:rPr>
+          <w:rFonts w:ascii="Avenir Light" w:hAnsi="Avenir Light" w:cs="Avenir Light"/>
+          <w:color w:val="1A1A1A"/>
+          <w:sz w:val="20"/>
+          <w:szCs w:val="20"/>
+          <w:lang w:val="es-ES"/>
+        </w:rPr>
+        <w:t>metamodeling</w:t>
+      </w:r>
+      <w:proofErr w:type="spellEnd"/>
+      <w:r>
+        <w:rPr>
+          <w:rFonts w:ascii="Avenir Light" w:hAnsi="Avenir Light" w:cs="Avenir Light"/>
+          <w:color w:val="1A1A1A"/>
+          <w:sz w:val="20"/>
+          <w:szCs w:val="20"/>
+          <w:lang w:val="es-ES"/>
+        </w:rPr>
+        <w:t xml:space="preserve"> in </w:t>
+      </w:r>
+      <w:proofErr w:type="spellStart"/>
+      <w:r>
+        <w:rPr>
+          <w:rFonts w:ascii="Avenir Light" w:hAnsi="Avenir Light" w:cs="Avenir Light"/>
+          <w:color w:val="1A1A1A"/>
+          <w:sz w:val="20"/>
+          <w:szCs w:val="20"/>
+          <w:lang w:val="es-ES"/>
+        </w:rPr>
+        <w:t>model</w:t>
+      </w:r>
+      <w:proofErr w:type="spellEnd"/>
+      <w:r>
+        <w:rPr>
+          <w:rFonts w:ascii="Avenir Light" w:hAnsi="Avenir Light" w:cs="Avenir Light"/>
+          <w:color w:val="1A1A1A"/>
+          <w:sz w:val="20"/>
+          <w:szCs w:val="20"/>
+          <w:lang w:val="es-ES"/>
+        </w:rPr>
+        <w:t xml:space="preserve"> </w:t>
+      </w:r>
+      <w:proofErr w:type="spellStart"/>
+      <w:r>
+        <w:rPr>
+          <w:rFonts w:ascii="Avenir Light" w:hAnsi="Avenir Light" w:cs="Avenir Light"/>
+          <w:color w:val="1A1A1A"/>
+          <w:sz w:val="20"/>
+          <w:szCs w:val="20"/>
+          <w:lang w:val="es-ES"/>
+        </w:rPr>
+        <w:t>driven</w:t>
+      </w:r>
+      <w:proofErr w:type="spellEnd"/>
+      <w:r>
+        <w:rPr>
+          <w:rFonts w:ascii="Avenir Light" w:hAnsi="Avenir Light" w:cs="Avenir Light"/>
+          <w:color w:val="1A1A1A"/>
+          <w:sz w:val="20"/>
+          <w:szCs w:val="20"/>
+          <w:lang w:val="es-ES"/>
+        </w:rPr>
+        <w:t xml:space="preserve"> </w:t>
+      </w:r>
+      <w:proofErr w:type="spellStart"/>
+      <w:r>
+        <w:rPr>
+          <w:rFonts w:ascii="Avenir Light" w:hAnsi="Avenir Light" w:cs="Avenir Light"/>
+          <w:color w:val="1A1A1A"/>
+          <w:sz w:val="20"/>
+          <w:szCs w:val="20"/>
+          <w:lang w:val="es-ES"/>
+        </w:rPr>
+        <w:t>development</w:t>
+      </w:r>
+      <w:proofErr w:type="spellEnd"/>
+      <w:r>
+        <w:rPr>
+          <w:rFonts w:ascii="Avenir Light" w:hAnsi="Avenir Light" w:cs="Avenir Light"/>
+          <w:color w:val="1A1A1A"/>
+          <w:sz w:val="20"/>
+          <w:szCs w:val="20"/>
+          <w:lang w:val="es-ES"/>
+        </w:rPr>
+        <w:t xml:space="preserve">, Varsovia, Polonia, 2009  </w:t>
+      </w:r>
+    </w:p>
+    <w:p>
+      <w:pPr>
+        <w:pStyle w:val="Prrafodelista"/>
+        <w:widowControl w:val="0"/>
+        <w:numPr>
+          <w:ilvl w:val="0"/>
+          <w:numId w:val="3"/>
+        </w:numPr>
+        <w:tabs>
+          <w:tab w:val="left" w:pos="220"/>
+          <w:tab w:val="left" w:pos="720"/>
+        </w:tabs>
+        <w:autoSpaceDE w:val="0"/>
+        <w:autoSpaceDN w:val="0"/>
+        <w:adjustRightInd w:val="0"/>
+        <w:spacing w:after="293"/>
+        <w:jc w:val="both"/>
+        <w:rPr>
+          <w:rFonts w:ascii="Avenir Light" w:hAnsi="Avenir Light" w:cs="Avenir Light"/>
+          <w:color w:val="1A1A1A"/>
+          <w:sz w:val="20"/>
+          <w:szCs w:val="20"/>
+          <w:lang w:val="es-ES"/>
+        </w:rPr>
+      </w:pPr>
+      <w:proofErr w:type="spellStart"/>
+      <w:r>
+        <w:rPr>
+          <w:rFonts w:ascii="Avenir Light" w:hAnsi="Avenir Light" w:cs="Georgia"/>
+          <w:color w:val="262626"/>
+          <w:sz w:val="20"/>
+          <w:szCs w:val="20"/>
+          <w:lang w:val="es-ES"/>
+        </w:rPr>
+        <w:t>Gaševi</w:t>
+      </w:r>
+      <w:r>
+        <w:rPr>
+          <w:rFonts w:ascii="Avenir Light" w:hAnsi="Avenir Light" w:cs="Times New Roman"/>
+          <w:color w:val="262626"/>
+          <w:sz w:val="20"/>
+          <w:szCs w:val="20"/>
+          <w:lang w:val="es-ES"/>
+        </w:rPr>
+        <w:t>ć</w:t>
+      </w:r>
+      <w:proofErr w:type="spellEnd"/>
+      <w:r>
+        <w:rPr>
+          <w:rFonts w:ascii="Avenir Light" w:hAnsi="Avenir Light" w:cs="Times New Roman"/>
+          <w:color w:val="262626"/>
+          <w:sz w:val="20"/>
+          <w:szCs w:val="20"/>
+          <w:lang w:val="es-ES"/>
+        </w:rPr>
+        <w:t xml:space="preserve"> D.</w:t>
+      </w:r>
+      <w:r>
+        <w:rPr>
+          <w:rFonts w:ascii="Avenir Light" w:hAnsi="Avenir Light" w:cs="Georgia"/>
+          <w:color w:val="262626"/>
+          <w:sz w:val="20"/>
+          <w:szCs w:val="20"/>
+          <w:lang w:val="es-ES"/>
+        </w:rPr>
+        <w:t xml:space="preserve">, </w:t>
+      </w:r>
+      <w:proofErr w:type="spellStart"/>
+      <w:r>
+        <w:rPr>
+          <w:rFonts w:ascii="Avenir Light" w:hAnsi="Avenir Light" w:cs="Georgia"/>
+          <w:color w:val="262626"/>
+          <w:sz w:val="20"/>
+          <w:szCs w:val="20"/>
+          <w:lang w:val="es-ES"/>
+        </w:rPr>
+        <w:t>Djuri</w:t>
+      </w:r>
+      <w:r>
+        <w:rPr>
+          <w:rFonts w:ascii="Avenir Light" w:hAnsi="Avenir Light" w:cs="Times New Roman"/>
+          <w:color w:val="262626"/>
+          <w:sz w:val="20"/>
+          <w:szCs w:val="20"/>
+          <w:lang w:val="es-ES"/>
+        </w:rPr>
+        <w:t>ć</w:t>
+      </w:r>
+      <w:proofErr w:type="spellEnd"/>
+      <w:r>
+        <w:rPr>
+          <w:rFonts w:ascii="Avenir Light" w:hAnsi="Avenir Light" w:cs="Times New Roman"/>
+          <w:color w:val="262626"/>
+          <w:sz w:val="20"/>
+          <w:szCs w:val="20"/>
+          <w:lang w:val="es-ES"/>
+        </w:rPr>
+        <w:t xml:space="preserve"> D</w:t>
+      </w:r>
+      <w:r>
+        <w:rPr>
+          <w:rFonts w:ascii="Avenir Light" w:hAnsi="Avenir Light" w:cs="Georgia"/>
+          <w:color w:val="262626"/>
+          <w:sz w:val="20"/>
+          <w:szCs w:val="20"/>
+          <w:lang w:val="es-ES"/>
+        </w:rPr>
+        <w:t xml:space="preserve">, </w:t>
+      </w:r>
+      <w:proofErr w:type="spellStart"/>
+      <w:r>
+        <w:rPr>
+          <w:rFonts w:ascii="Avenir Light" w:hAnsi="Avenir Light" w:cs="Georgia"/>
+          <w:color w:val="262626"/>
+          <w:sz w:val="20"/>
+          <w:szCs w:val="20"/>
+          <w:lang w:val="es-ES"/>
+        </w:rPr>
+        <w:t>Devedzic</w:t>
+      </w:r>
+      <w:proofErr w:type="spellEnd"/>
+      <w:r>
+        <w:rPr>
+          <w:rFonts w:ascii="Avenir Light" w:hAnsi="Avenir Light" w:cs="Georgia"/>
+          <w:color w:val="262626"/>
+          <w:sz w:val="20"/>
+          <w:szCs w:val="20"/>
+          <w:lang w:val="es-ES"/>
+        </w:rPr>
+        <w:t xml:space="preserve"> V.</w:t>
+      </w:r>
+      <w:r>
+        <w:rPr>
+          <w:rFonts w:ascii="Avenir Light" w:hAnsi="Avenir Light" w:cs="Georgia"/>
+          <w:color w:val="262626"/>
+          <w:sz w:val="20"/>
+          <w:szCs w:val="20"/>
+          <w:lang w:val="es-ES"/>
+        </w:rPr>
+        <w:t xml:space="preserve"> </w:t>
+      </w:r>
+      <w:proofErr w:type="spellStart"/>
+      <w:r>
+        <w:rPr>
+          <w:rFonts w:ascii="Avenir Light" w:hAnsi="Avenir Light" w:cs="Georgia"/>
+          <w:color w:val="262626"/>
+          <w:sz w:val="20"/>
+          <w:szCs w:val="20"/>
+          <w:lang w:val="es-ES"/>
+        </w:rPr>
+        <w:t>Model</w:t>
+      </w:r>
+      <w:proofErr w:type="spellEnd"/>
+      <w:r>
+        <w:rPr>
+          <w:rFonts w:ascii="Avenir Light" w:hAnsi="Avenir Light" w:cs="Georgia"/>
+          <w:color w:val="262626"/>
+          <w:sz w:val="20"/>
+          <w:szCs w:val="20"/>
+          <w:lang w:val="es-ES"/>
+        </w:rPr>
+        <w:t xml:space="preserve"> </w:t>
+      </w:r>
+      <w:proofErr w:type="spellStart"/>
+      <w:r>
+        <w:rPr>
+          <w:rFonts w:ascii="Avenir Light" w:hAnsi="Avenir Light" w:cs="Georgia"/>
+          <w:color w:val="262626"/>
+          <w:sz w:val="20"/>
+          <w:szCs w:val="20"/>
+          <w:lang w:val="es-ES"/>
+        </w:rPr>
+        <w:t>driven</w:t>
+      </w:r>
+      <w:proofErr w:type="spellEnd"/>
+      <w:r>
+        <w:rPr>
+          <w:rFonts w:ascii="Avenir Light" w:hAnsi="Avenir Light" w:cs="Georgia"/>
+          <w:color w:val="262626"/>
+          <w:sz w:val="20"/>
+          <w:szCs w:val="20"/>
+          <w:lang w:val="es-ES"/>
+        </w:rPr>
+        <w:t xml:space="preserve"> </w:t>
+      </w:r>
+      <w:proofErr w:type="spellStart"/>
+      <w:r>
+        <w:rPr>
+          <w:rFonts w:ascii="Avenir Light" w:hAnsi="Avenir Light" w:cs="Georgia"/>
+          <w:color w:val="262626"/>
+          <w:sz w:val="20"/>
+          <w:szCs w:val="20"/>
+          <w:lang w:val="es-ES"/>
+        </w:rPr>
+        <w:t>engineering</w:t>
+      </w:r>
+      <w:proofErr w:type="spellEnd"/>
+      <w:r>
+        <w:rPr>
+          <w:rFonts w:ascii="Avenir Light" w:hAnsi="Avenir Light" w:cs="Georgia"/>
+          <w:color w:val="262626"/>
+          <w:sz w:val="20"/>
+          <w:szCs w:val="20"/>
+          <w:lang w:val="es-ES"/>
+        </w:rPr>
+        <w:t xml:space="preserve">. In: </w:t>
+      </w:r>
+      <w:proofErr w:type="spellStart"/>
+      <w:r>
+        <w:rPr>
+          <w:rFonts w:ascii="Avenir Light" w:hAnsi="Avenir Light" w:cs="Georgia"/>
+          <w:color w:val="262626"/>
+          <w:sz w:val="20"/>
+          <w:szCs w:val="20"/>
+          <w:lang w:val="es-ES"/>
+        </w:rPr>
+        <w:t>Model</w:t>
+      </w:r>
+      <w:proofErr w:type="spellEnd"/>
+      <w:r>
+        <w:rPr>
+          <w:rFonts w:ascii="Avenir Light" w:hAnsi="Avenir Light" w:cs="Georgia"/>
+          <w:color w:val="262626"/>
+          <w:sz w:val="20"/>
+          <w:szCs w:val="20"/>
+          <w:lang w:val="es-ES"/>
+        </w:rPr>
+        <w:t xml:space="preserve"> </w:t>
+      </w:r>
+      <w:proofErr w:type="spellStart"/>
+      <w:r>
+        <w:rPr>
+          <w:rFonts w:ascii="Avenir Light" w:hAnsi="Avenir Light" w:cs="Georgia"/>
+          <w:color w:val="262626"/>
+          <w:sz w:val="20"/>
+          <w:szCs w:val="20"/>
+          <w:lang w:val="es-ES"/>
+        </w:rPr>
+        <w:t>driven</w:t>
+      </w:r>
+      <w:proofErr w:type="spellEnd"/>
+      <w:r>
+        <w:rPr>
+          <w:rFonts w:ascii="Avenir Light" w:hAnsi="Avenir Light" w:cs="Georgia"/>
+          <w:color w:val="262626"/>
+          <w:sz w:val="20"/>
+          <w:szCs w:val="20"/>
+          <w:lang w:val="es-ES"/>
+        </w:rPr>
+        <w:t xml:space="preserve"> </w:t>
+      </w:r>
+      <w:proofErr w:type="spellStart"/>
+      <w:r>
+        <w:rPr>
+          <w:rFonts w:ascii="Avenir Light" w:hAnsi="Avenir Light" w:cs="Georgia"/>
+          <w:color w:val="262626"/>
+          <w:sz w:val="20"/>
+          <w:szCs w:val="20"/>
+          <w:lang w:val="es-ES"/>
+        </w:rPr>
+        <w:t>engineering</w:t>
+      </w:r>
+      <w:proofErr w:type="spellEnd"/>
+      <w:r>
+        <w:rPr>
+          <w:rFonts w:ascii="Avenir Light" w:hAnsi="Avenir Light" w:cs="Georgia"/>
+          <w:color w:val="262626"/>
+          <w:sz w:val="20"/>
+          <w:szCs w:val="20"/>
+          <w:lang w:val="es-ES"/>
+        </w:rPr>
+        <w:t xml:space="preserve"> and </w:t>
+      </w:r>
+      <w:proofErr w:type="spellStart"/>
+      <w:r>
+        <w:rPr>
+          <w:rFonts w:ascii="Avenir Light" w:hAnsi="Avenir Light" w:cs="Georgia"/>
+          <w:color w:val="262626"/>
+          <w:sz w:val="20"/>
+          <w:szCs w:val="20"/>
+          <w:lang w:val="es-ES"/>
+        </w:rPr>
+        <w:t>ontology</w:t>
+      </w:r>
+      <w:proofErr w:type="spellEnd"/>
+      <w:r>
+        <w:rPr>
+          <w:rFonts w:ascii="Avenir Light" w:hAnsi="Avenir Light" w:cs="Georgia"/>
+          <w:color w:val="262626"/>
+          <w:sz w:val="20"/>
+          <w:szCs w:val="20"/>
+          <w:lang w:val="es-ES"/>
+        </w:rPr>
+        <w:t xml:space="preserve"> </w:t>
+      </w:r>
+      <w:proofErr w:type="spellStart"/>
+      <w:r>
+        <w:rPr>
+          <w:rFonts w:ascii="Avenir Light" w:hAnsi="Avenir Light" w:cs="Georgia"/>
+          <w:color w:val="262626"/>
+          <w:sz w:val="20"/>
+          <w:szCs w:val="20"/>
+          <w:lang w:val="es-ES"/>
+        </w:rPr>
+        <w:t>development</w:t>
+      </w:r>
+      <w:proofErr w:type="spellEnd"/>
+      <w:r>
+        <w:rPr>
+          <w:rFonts w:ascii="Avenir Light" w:hAnsi="Avenir Light" w:cs="Georgia"/>
+          <w:color w:val="262626"/>
+          <w:sz w:val="20"/>
+          <w:szCs w:val="20"/>
+          <w:lang w:val="es-ES"/>
+        </w:rPr>
+        <w:t>,  Nueva York, Estados Unidos, 2009</w:t>
+      </w:r>
     </w:p>
     <w:p>
       <w:pPr>
@@ -4551,8 +5739,8 @@
       </w:r>
     </w:p>
     <w:sectPr>
-      <w:headerReference w:type="even" r:id="rId9"/>
-      <w:headerReference w:type="default" r:id="rId10"/>
+      <w:headerReference w:type="even" r:id="rId10"/>
+      <w:headerReference w:type="default" r:id="rId11"/>
       <w:pgSz w:w="12240" w:h="15840"/>
       <w:pgMar w:top="1417" w:right="1701" w:bottom="1417" w:left="1701" w:header="708" w:footer="708" w:gutter="0"/>
       <w:cols w:space="708"/>
@@ -4663,7 +5851,7 @@
               <w:color w:val="595959" w:themeColor="text1" w:themeTint="A6"/>
               <w:lang w:val="es-ES"/>
             </w:rPr>
-            <w:t>4</w:t>
+            <w:t>6</w:t>
           </w:r>
           <w:r>
             <w:rPr>
@@ -6377,6 +7565,52 @@
       </w:numPr>
     </w:pPr>
   </w:style>
+  <w:style w:type="paragraph" w:styleId="Textodeglobo">
+    <w:name w:val="Balloon Text"/>
+    <w:basedOn w:val="Normal"/>
+    <w:link w:val="TextodegloboCar"/>
+    <w:uiPriority w:val="99"/>
+    <w:semiHidden/>
+    <w:unhideWhenUsed/>
+    <w:rsid w:val="00C112B5"/>
+    <w:rPr>
+      <w:rFonts w:ascii="Lucida Grande" w:hAnsi="Lucida Grande" w:cs="Lucida Grande"/>
+      <w:sz w:val="18"/>
+      <w:szCs w:val="18"/>
+    </w:rPr>
+  </w:style>
+  <w:style w:type="character" w:customStyle="1" w:styleId="TextodegloboCar">
+    <w:name w:val="Texto de globo Car"/>
+    <w:basedOn w:val="Fuentedeprrafopredeter"/>
+    <w:link w:val="Textodeglobo"/>
+    <w:uiPriority w:val="99"/>
+    <w:semiHidden/>
+    <w:rsid w:val="00C112B5"/>
+    <w:rPr>
+      <w:rFonts w:ascii="Lucida Grande" w:hAnsi="Lucida Grande" w:cs="Lucida Grande"/>
+      <w:sz w:val="18"/>
+      <w:szCs w:val="18"/>
+    </w:rPr>
+  </w:style>
+  <w:style w:type="paragraph" w:styleId="Epgrafe">
+    <w:name w:val="caption"/>
+    <w:basedOn w:val="Normal"/>
+    <w:next w:val="Normal"/>
+    <w:uiPriority w:val="35"/>
+    <w:unhideWhenUsed/>
+    <w:qFormat/>
+    <w:rsid w:val="00C112B5"/>
+    <w:pPr>
+      <w:spacing w:after="200"/>
+    </w:pPr>
+    <w:rPr>
+      <w:b/>
+      <w:bCs/>
+      <w:color w:val="4F81BD" w:themeColor="accent1"/>
+      <w:sz w:val="18"/>
+      <w:szCs w:val="18"/>
+    </w:rPr>
+  </w:style>
 </w:styles>
 </file>
 
@@ -6672,6 +7906,52 @@
       </w:numPr>
     </w:pPr>
   </w:style>
+  <w:style w:type="paragraph" w:styleId="Textodeglobo">
+    <w:name w:val="Balloon Text"/>
+    <w:basedOn w:val="Normal"/>
+    <w:link w:val="TextodegloboCar"/>
+    <w:uiPriority w:val="99"/>
+    <w:semiHidden/>
+    <w:unhideWhenUsed/>
+    <w:rsid w:val="00C112B5"/>
+    <w:rPr>
+      <w:rFonts w:ascii="Lucida Grande" w:hAnsi="Lucida Grande" w:cs="Lucida Grande"/>
+      <w:sz w:val="18"/>
+      <w:szCs w:val="18"/>
+    </w:rPr>
+  </w:style>
+  <w:style w:type="character" w:customStyle="1" w:styleId="TextodegloboCar">
+    <w:name w:val="Texto de globo Car"/>
+    <w:basedOn w:val="Fuentedeprrafopredeter"/>
+    <w:link w:val="Textodeglobo"/>
+    <w:uiPriority w:val="99"/>
+    <w:semiHidden/>
+    <w:rsid w:val="00C112B5"/>
+    <w:rPr>
+      <w:rFonts w:ascii="Lucida Grande" w:hAnsi="Lucida Grande" w:cs="Lucida Grande"/>
+      <w:sz w:val="18"/>
+      <w:szCs w:val="18"/>
+    </w:rPr>
+  </w:style>
+  <w:style w:type="paragraph" w:styleId="Epgrafe">
+    <w:name w:val="caption"/>
+    <w:basedOn w:val="Normal"/>
+    <w:next w:val="Normal"/>
+    <w:uiPriority w:val="35"/>
+    <w:unhideWhenUsed/>
+    <w:qFormat/>
+    <w:rsid w:val="00C112B5"/>
+    <w:pPr>
+      <w:spacing w:after="200"/>
+    </w:pPr>
+    <w:rPr>
+      <w:b/>
+      <w:bCs/>
+      <w:color w:val="4F81BD" w:themeColor="accent1"/>
+      <w:sz w:val="18"/>
+      <w:szCs w:val="18"/>
+    </w:rPr>
+  </w:style>
 </w:styles>
 </file>
 
@@ -6764,12 +8044,26 @@
     <w:pitch w:val="variable"/>
     <w:sig w:usb0="F7FFAFFF" w:usb1="E9DFFFFF" w:usb2="0000003F" w:usb3="00000000" w:csb0="003F01FF" w:csb1="00000000"/>
   </w:font>
+  <w:font w:name="Lucida Grande">
+    <w:panose1 w:val="020B0600040502020204"/>
+    <w:charset w:val="00"/>
+    <w:family w:val="auto"/>
+    <w:pitch w:val="variable"/>
+    <w:sig w:usb0="E1000AEF" w:usb1="5000A1FF" w:usb2="00000000" w:usb3="00000000" w:csb0="000001BF" w:csb1="00000000"/>
+  </w:font>
   <w:font w:name="Avenir Oblique">
     <w:panose1 w:val="020B0503020203090204"/>
     <w:charset w:val="00"/>
     <w:family w:val="auto"/>
     <w:pitch w:val="variable"/>
     <w:sig w:usb0="800000AF" w:usb1="5000204A" w:usb2="00000000" w:usb3="00000000" w:csb0="0000009B" w:csb1="00000000"/>
+  </w:font>
+  <w:font w:name="Georgia">
+    <w:panose1 w:val="02040502050405020303"/>
+    <w:charset w:val="00"/>
+    <w:family w:val="auto"/>
+    <w:pitch w:val="variable"/>
+    <w:sig w:usb0="00000003" w:usb1="00000000" w:usb2="00000000" w:usb3="00000000" w:csb0="00000001" w:csb1="00000000"/>
   </w:font>
   <w:font w:name="Calibri">
     <w:panose1 w:val="020F0502020204030204"/>
@@ -6811,6 +8105,8 @@
     <w:rsidRoot w:val="00E0248A"/>
     <w:rsid w:val="00010C1D"/>
     <w:rsid w:val="00703B91"/>
+    <w:rsid w:val="00947C74"/>
+    <w:rsid w:val="00A7105C"/>
     <w:rsid w:val="00E0248A"/>
   </w:rsids>
   <m:mathPr>
@@ -7611,7 +8907,7 @@
 </file>
 
 <file path=customXml/itemProps1.xml><?xml version="1.0" encoding="utf-8"?>
-<ds:datastoreItem xmlns:ds="http://schemas.openxmlformats.org/officeDocument/2006/customXml" ds:itemID="{603C4C71-C8A1-F847-81B0-02E5E94FF4F5}">
+<ds:datastoreItem xmlns:ds="http://schemas.openxmlformats.org/officeDocument/2006/customXml" ds:itemID="{E098AE09-2F30-F643-9537-B15A88D0A9A4}">
   <ds:schemaRefs>
     <ds:schemaRef ds:uri="http://schemas.openxmlformats.org/officeDocument/2006/bibliography"/>
   </ds:schemaRefs>

</xml_diff>